<commit_message>
Update footer and hero with new link
</commit_message>
<xml_diff>
--- a/read me.docx
+++ b/read me.docx
@@ -192,7 +192,23 @@
             <w:sz w:val="19"/>
             <w:szCs w:val="19"/>
           </w:rPr>
-          <w:t>Google Gemini</w:t>
+          <w:t xml:space="preserve">Google </w:t>
+        </w:r>
+        <w:r>
+          <w:rPr>
+            <w:rStyle w:val="Hyperlink"/>
+            <w:sz w:val="19"/>
+            <w:szCs w:val="19"/>
+          </w:rPr>
+          <w:t>G</w:t>
+        </w:r>
+        <w:r>
+          <w:rPr>
+            <w:rStyle w:val="Hyperlink"/>
+            <w:sz w:val="19"/>
+            <w:szCs w:val="19"/>
+          </w:rPr>
+          <w:t>emini</w:t>
         </w:r>
       </w:hyperlink>
     </w:p>
@@ -4725,6 +4741,10 @@
     <w:p>
       <w:pPr>
         <w:pStyle w:val="NormalWeb"/>
+        <w:numPr>
+          <w:ilvl w:val="0"/>
+          <w:numId w:val="20"/>
+        </w:numPr>
         <w:bidi/>
         <w:rPr>
           <w:sz w:val="18"/>
@@ -4733,18 +4753,63 @@
       </w:pPr>
       <w:r>
         <w:rPr>
+          <w:b/>
+          <w:bCs/>
           <w:sz w:val="18"/>
           <w:szCs w:val="18"/>
           <w:rtl/>
         </w:rPr>
-        <w:t>این فرآیند به این صورت کار می‌کند</w:t>
-      </w:r>
-      <w:r>
-        <w:rPr>
+        <w:t>شما تغییرات را در</w:t>
+      </w:r>
+      <w:r>
+        <w:rPr>
+          <w:b/>
+          <w:bCs/>
           <w:sz w:val="18"/>
           <w:szCs w:val="18"/>
         </w:rPr>
+        <w:t xml:space="preserve"> VS Code </w:t>
+      </w:r>
+      <w:r>
+        <w:rPr>
+          <w:b/>
+          <w:bCs/>
+          <w:sz w:val="18"/>
+          <w:szCs w:val="18"/>
+          <w:rtl/>
+        </w:rPr>
+        <w:t>ایجاد می‌کنید</w:t>
+      </w:r>
+      <w:r>
+        <w:rPr>
+          <w:b/>
+          <w:bCs/>
+          <w:sz w:val="18"/>
+          <w:szCs w:val="18"/>
+        </w:rPr>
         <w:t>:</w:t>
+      </w:r>
+      <w:r>
+        <w:rPr>
+          <w:sz w:val="18"/>
+          <w:szCs w:val="18"/>
+        </w:rPr>
+        <w:t xml:space="preserve"> </w:t>
+      </w:r>
+      <w:r>
+        <w:rPr>
+          <w:sz w:val="18"/>
+          <w:szCs w:val="18"/>
+          <w:rtl/>
+        </w:rPr>
+        <w:t>مثلاً یک تصویر جدید اضافه می‌کنید یا متن را تغییر می‌دهید</w:t>
+      </w:r>
+      <w:r>
+        <w:rPr>
+          <w:sz w:val="18"/>
+          <w:szCs w:val="18"/>
+        </w:rPr>
+        <w:t>.</w:t>
       </w:r>
     </w:p>
     <w:p>
@@ -4768,7 +4833,7 @@
           <w:szCs w:val="18"/>
           <w:rtl/>
         </w:rPr>
-        <w:t>شما تغییرات را در</w:t>
+        <w:t>کد را به گیت‌هاب</w:t>
       </w:r>
       <w:r>
         <w:rPr>
@@ -4777,7 +4842,7 @@
           <w:sz w:val="18"/>
           <w:szCs w:val="18"/>
         </w:rPr>
-        <w:t xml:space="preserve"> VS Code </w:t>
+        <w:t xml:space="preserve"> push </w:t>
       </w:r>
       <w:r>
         <w:rPr>
@@ -4787,7 +4852,7 @@
           <w:szCs w:val="18"/>
           <w:rtl/>
         </w:rPr>
-        <w:t>ایجاد می‌کنید</w:t>
+        <w:t>می‌کنید</w:t>
       </w:r>
       <w:r>
         <w:rPr>
@@ -4803,22 +4868,7 @@
           <w:sz w:val="18"/>
           <w:szCs w:val="18"/>
         </w:rPr>
-        <w:t xml:space="preserve"> </w:t>
-      </w:r>
-      <w:r>
-        <w:rPr>
-          <w:sz w:val="18"/>
-          <w:szCs w:val="18"/>
-          <w:rtl/>
-        </w:rPr>
-        <w:t>مثلاً یک تصویر جدید اضافه می‌کنید یا متن را تغییر می‌دهید</w:t>
-      </w:r>
-      <w:r>
-        <w:rPr>
-          <w:sz w:val="18"/>
-          <w:szCs w:val="18"/>
-        </w:rPr>
-        <w:t>.</w:t>
+        <w:t xml:space="preserve"> terminal vs </w:t>
       </w:r>
     </w:p>
     <w:p>
@@ -4836,65 +4886,60 @@
       </w:pPr>
       <w:r>
         <w:rPr>
-          <w:b/>
-          <w:bCs/>
           <w:sz w:val="18"/>
           <w:szCs w:val="18"/>
-          <w:rtl/>
-        </w:rPr>
-        <w:t>شما کد را به گیت‌هاب</w:t>
-      </w:r>
-      <w:r>
-        <w:rPr>
-          <w:b/>
-          <w:bCs/>
+        </w:rPr>
+        <w:t xml:space="preserve">git </w:t>
+      </w:r>
+      <w:proofErr w:type="gramStart"/>
+      <w:r>
+        <w:rPr>
           <w:sz w:val="18"/>
           <w:szCs w:val="18"/>
         </w:rPr>
-        <w:t xml:space="preserve"> push </w:t>
-      </w:r>
-      <w:r>
-        <w:rPr>
-          <w:b/>
-          <w:bCs/>
+        <w:t>add</w:t>
+      </w:r>
+      <w:proofErr w:type="gramEnd"/>
+      <w:r>
+        <w:rPr>
           <w:sz w:val="18"/>
           <w:szCs w:val="18"/>
           <w:rtl/>
         </w:rPr>
-        <w:t>می‌کنید</w:t>
-      </w:r>
-      <w:r>
-        <w:rPr>
-          <w:b/>
-          <w:bCs/>
+        <w:t xml:space="preserve"> </w:t>
+      </w:r>
+      <w:r>
+        <w:rPr>
           <w:sz w:val="18"/>
           <w:szCs w:val="18"/>
-        </w:rPr>
-        <w:t>:</w:t>
+          <w:highlight w:val="magenta"/>
+          <w:rtl/>
+        </w:rPr>
+        <w:t>.</w:t>
       </w:r>
       <w:r>
         <w:rPr>
           <w:sz w:val="18"/>
           <w:szCs w:val="18"/>
         </w:rPr>
-        <w:t xml:space="preserve"> </w:t>
-      </w:r>
-      <w:r>
+        <w:t xml:space="preserve">  </w:t>
+      </w:r>
+    </w:p>
+    <w:p>
+      <w:pPr>
+        <w:pStyle w:val="NormalWeb"/>
+        <w:bidi/>
         <w:rPr>
           <w:sz w:val="18"/>
           <w:szCs w:val="18"/>
-          <w:rtl/>
-        </w:rPr>
-        <w:t xml:space="preserve">با استفاده از دستورات </w:t>
-      </w:r>
-      <w:r>
-        <w:rPr>
-          <w:rStyle w:val="HTMLCode"/>
-          <w:rFonts w:eastAsiaTheme="majorEastAsia"/>
+        </w:rPr>
+      </w:pPr>
+      <w:r>
+        <w:rPr>
           <w:sz w:val="18"/>
           <w:szCs w:val="18"/>
         </w:rPr>
-        <w:t>git add</w:t>
+        <w:t>git commit -m "Update footer and hero with new link</w:t>
       </w:r>
       <w:r>
         <w:rPr>
@@ -4902,55 +4947,70 @@
           <w:szCs w:val="18"/>
           <w:rtl/>
         </w:rPr>
-        <w:t xml:space="preserve">، </w:t>
-      </w:r>
-      <w:r>
-        <w:rPr>
-          <w:rStyle w:val="HTMLCode"/>
-          <w:rFonts w:eastAsiaTheme="majorEastAsia"/>
+        <w:t>"</w:t>
+      </w:r>
+    </w:p>
+    <w:p>
+      <w:pPr>
+        <w:pStyle w:val="NormalWeb"/>
+        <w:bidi/>
+        <w:rPr>
           <w:sz w:val="18"/>
           <w:szCs w:val="18"/>
         </w:rPr>
-        <w:t>git commit</w:t>
-      </w:r>
+      </w:pPr>
       <w:r>
         <w:rPr>
           <w:sz w:val="18"/>
           <w:szCs w:val="18"/>
         </w:rPr>
-        <w:t xml:space="preserve"> </w:t>
-      </w:r>
-      <w:r>
+        <w:t>git push</w:t>
+      </w:r>
+    </w:p>
+    <w:p>
+      <w:pPr>
+        <w:pStyle w:val="NormalWeb"/>
+        <w:bidi/>
         <w:rPr>
           <w:sz w:val="18"/>
           <w:szCs w:val="18"/>
-          <w:rtl/>
-        </w:rPr>
-        <w:t xml:space="preserve">و </w:t>
-      </w:r>
-      <w:r>
-        <w:rPr>
-          <w:rStyle w:val="HTMLCode"/>
-          <w:rFonts w:eastAsiaTheme="majorEastAsia"/>
+        </w:rPr>
+      </w:pPr>
+      <w:proofErr w:type="gramStart"/>
+      <w:r>
+        <w:rPr>
           <w:sz w:val="18"/>
           <w:szCs w:val="18"/>
-        </w:rPr>
-        <w:t>git push</w:t>
-      </w:r>
+          <w:highlight w:val="yellow"/>
+        </w:rPr>
+        <w:t>note dote</w:t>
+      </w:r>
+      <w:proofErr w:type="gramEnd"/>
       <w:r>
         <w:rPr>
           <w:sz w:val="18"/>
           <w:szCs w:val="18"/>
-          <w:rtl/>
-        </w:rPr>
-        <w:t>، کد به‌روزرسانی شده را به مخزن آنلاین خود می‌فرستید</w:t>
-      </w:r>
+          <w:highlight w:val="yellow"/>
+        </w:rPr>
+        <w:t xml:space="preserve"> after </w:t>
+      </w:r>
+      <w:proofErr w:type="gramStart"/>
       <w:r>
         <w:rPr>
           <w:sz w:val="18"/>
           <w:szCs w:val="18"/>
-        </w:rPr>
-        <w:t>.</w:t>
+          <w:highlight w:val="yellow"/>
+        </w:rPr>
+        <w:t>add</w:t>
+      </w:r>
+      <w:proofErr w:type="gramEnd"/>
+      <w:r>
+        <w:rPr>
+          <w:sz w:val="18"/>
+          <w:szCs w:val="18"/>
+          <w:highlight w:val="yellow"/>
+        </w:rPr>
+        <w:t xml:space="preserve"> is important</w:t>
       </w:r>
     </w:p>
     <w:p>
@@ -5097,142 +5157,27 @@
           <w:sz w:val="18"/>
           <w:szCs w:val="18"/>
         </w:rPr>
-        <w:t xml:space="preserve"> </w:t>
-      </w:r>
-      <w:proofErr w:type="gramStart"/>
-      <w:r>
-        <w:rPr>
-          <w:sz w:val="18"/>
-          <w:szCs w:val="18"/>
-        </w:rPr>
-        <w:t xml:space="preserve">Netlify </w:t>
-      </w:r>
-      <w:r>
-        <w:rPr>
-          <w:sz w:val="18"/>
-          <w:szCs w:val="18"/>
-          <w:rtl/>
-        </w:rPr>
-        <w:t xml:space="preserve">دوباره دستور </w:t>
-      </w:r>
-      <w:proofErr w:type="spellStart"/>
-      <w:r>
-        <w:rPr>
-          <w:rStyle w:val="HTMLCode"/>
-          <w:rFonts w:eastAsiaTheme="majorEastAsia"/>
-          <w:sz w:val="18"/>
-          <w:szCs w:val="18"/>
-        </w:rPr>
-        <w:t>npm</w:t>
-      </w:r>
-      <w:proofErr w:type="spellEnd"/>
-      <w:r>
-        <w:rPr>
-          <w:rStyle w:val="HTMLCode"/>
-          <w:rFonts w:eastAsiaTheme="majorEastAsia"/>
-          <w:sz w:val="18"/>
-          <w:szCs w:val="18"/>
-        </w:rPr>
-        <w:t xml:space="preserve"> run build</w:t>
-      </w:r>
-      <w:r>
-        <w:rPr>
-          <w:sz w:val="18"/>
-          <w:szCs w:val="18"/>
-        </w:rPr>
-        <w:t xml:space="preserve"> </w:t>
-      </w:r>
-      <w:r>
-        <w:rPr>
-          <w:sz w:val="18"/>
-          <w:szCs w:val="18"/>
-          <w:rtl/>
-        </w:rPr>
-        <w:t>را روی سرور خود اجرا کرده و نسخه جدید و بهینه‌سازی شده وب‌سایت شما را می‌سازد</w:t>
-      </w:r>
-      <w:proofErr w:type="gramEnd"/>
-      <w:r>
-        <w:rPr>
-          <w:sz w:val="18"/>
-          <w:szCs w:val="18"/>
-        </w:rPr>
-        <w:t>.</w:t>
+        <w:t xml:space="preserve"> Netlify</w:t>
       </w:r>
     </w:p>
     <w:p>
       <w:pPr>
         <w:pStyle w:val="NormalWeb"/>
-        <w:numPr>
-          <w:ilvl w:val="0"/>
-          <w:numId w:val="20"/>
-        </w:numPr>
         <w:bidi/>
-        <w:rPr>
-          <w:sz w:val="18"/>
-          <w:szCs w:val="18"/>
-        </w:rPr>
-      </w:pPr>
-      <w:r>
+        <w:ind w:left="720"/>
         <w:rPr>
           <w:b/>
           <w:bCs/>
           <w:sz w:val="18"/>
           <w:szCs w:val="18"/>
-          <w:rtl/>
-        </w:rPr>
-        <w:t>وب‌سایت به‌روز می‌شود</w:t>
-      </w:r>
-      <w:r>
-        <w:rPr>
-          <w:b/>
-          <w:bCs/>
-          <w:sz w:val="18"/>
-          <w:szCs w:val="18"/>
-        </w:rPr>
-        <w:t>:</w:t>
-      </w:r>
-      <w:r>
-        <w:rPr>
-          <w:sz w:val="18"/>
-          <w:szCs w:val="18"/>
-        </w:rPr>
-        <w:t xml:space="preserve"> </w:t>
-      </w:r>
-      <w:r>
-        <w:rPr>
-          <w:sz w:val="18"/>
-          <w:szCs w:val="18"/>
-          <w:rtl/>
-        </w:rPr>
-        <w:t>نسخه جدید به صورت خودکار روی آدرس زنده</w:t>
-      </w:r>
-      <w:r>
-        <w:rPr>
-          <w:sz w:val="18"/>
-          <w:szCs w:val="18"/>
-        </w:rPr>
-        <w:t xml:space="preserve"> (URL) </w:t>
-      </w:r>
-      <w:r>
-        <w:rPr>
-          <w:sz w:val="18"/>
-          <w:szCs w:val="18"/>
-          <w:rtl/>
-        </w:rPr>
-        <w:t>شما منتشر می‌شود</w:t>
-      </w:r>
-      <w:r>
-        <w:rPr>
-          <w:sz w:val="18"/>
-          <w:szCs w:val="18"/>
-        </w:rPr>
-        <w:t>.</w:t>
-      </w:r>
+        </w:rPr>
+      </w:pPr>
     </w:p>
     <w:p>
       <w:pPr>
         <w:pStyle w:val="NormalWeb"/>
         <w:bidi/>
+        <w:ind w:left="720"/>
         <w:rPr>
           <w:sz w:val="18"/>
           <w:szCs w:val="18"/>
@@ -28674,7 +28619,6 @@
     <w:name w:val="Normal (Web)"/>
     <w:basedOn w:val="Normal"/>
     <w:uiPriority w:val="99"/>
-    <w:semiHidden/>
     <w:unhideWhenUsed/>
     <w:rsid w:val="003B6C94"/>
     <w:pPr>

</xml_diff>